<commit_message>
added gradient descent for neural networks
</commit_message>
<xml_diff>
--- a/notes/PERCEPTRON ERROR FUNCTIONS.docx
+++ b/notes/PERCEPTRON ERROR FUNCTIONS.docx
@@ -383,17 +383,38 @@
     <w:p>
       <w:pPr>
         <w:pStyle w:val="ListParagraph"/>
-        <w:numPr>
-          <w:ilvl w:val="0"/>
-          <w:numId w:val="1"/>
-        </w:numPr>
-      </w:pPr>
-      <w:r>
         <w:rPr>
           <w:rFonts w:eastAsiaTheme="minorEastAsia"/>
         </w:rPr>
-        <w:t xml:space="preserve"> </w:t>
-      </w:r>
+      </w:pPr>
+    </w:p>
+    <w:p>
+      <w:pPr>
+        <w:pStyle w:val="Heading2"/>
+      </w:pPr>
+      <w:r>
+        <w:t>GRADIENT DESCENT FORMULA</w:t>
+      </w:r>
+    </w:p>
+    <w:p>
+      <w:proofErr w:type="gramStart"/>
+      <w:r>
+        <w:t>Derivative(</w:t>
+      </w:r>
+      <w:proofErr w:type="gramEnd"/>
+      <w:r>
+        <w:t xml:space="preserve">Squared Error ) </w:t>
+      </w:r>
+      <w:proofErr w:type="spellStart"/>
+      <w:r>
+        <w:t>wrt</w:t>
+      </w:r>
+      <w:proofErr w:type="spellEnd"/>
+      <w:r>
+        <w:t xml:space="preserve"> weights = -(actual output-predicted output)*derivative of activation function * Xi</w:t>
+      </w:r>
+    </w:p>
+    <w:p>
       <w:bookmarkStart w:id="0" w:name="_GoBack"/>
       <w:bookmarkEnd w:id="0"/>
     </w:p>
@@ -650,6 +671,7 @@
     <w:lsdException w:name="HTML Sample" w:semiHidden="1" w:unhideWhenUsed="1"/>
     <w:lsdException w:name="HTML Typewriter" w:semiHidden="1" w:unhideWhenUsed="1"/>
     <w:lsdException w:name="HTML Variable" w:semiHidden="1" w:unhideWhenUsed="1"/>
+    <w:lsdException w:name="Normal Table" w:semiHidden="1" w:unhideWhenUsed="1"/>
     <w:lsdException w:name="annotation subject" w:semiHidden="1" w:unhideWhenUsed="1"/>
     <w:lsdException w:name="No List" w:semiHidden="1" w:unhideWhenUsed="1"/>
     <w:lsdException w:name="Outline List 1" w:semiHidden="1" w:unhideWhenUsed="1"/>
@@ -695,9 +717,11 @@
     <w:lsdException w:name="Table Subtle 1" w:semiHidden="1" w:unhideWhenUsed="1"/>
     <w:lsdException w:name="Table Subtle 2" w:semiHidden="1" w:unhideWhenUsed="1"/>
     <w:lsdException w:name="Table Web 1" w:semiHidden="1" w:unhideWhenUsed="1"/>
+    <w:lsdException w:name="Table Web 2" w:semiHidden="1" w:unhideWhenUsed="1"/>
     <w:lsdException w:name="Table Web 3" w:semiHidden="1" w:unhideWhenUsed="1"/>
     <w:lsdException w:name="Balloon Text" w:semiHidden="1" w:unhideWhenUsed="1"/>
     <w:lsdException w:name="Table Grid" w:uiPriority="39"/>
+    <w:lsdException w:name="Table Theme" w:semiHidden="1" w:unhideWhenUsed="1"/>
     <w:lsdException w:name="Placeholder Text" w:semiHidden="1"/>
     <w:lsdException w:name="No Spacing" w:uiPriority="1" w:qFormat="1"/>
     <w:lsdException w:name="Light Shading" w:uiPriority="60"/>

</xml_diff>

<commit_message>
added training neural network notes
</commit_message>
<xml_diff>
--- a/notes/PERCEPTRON ERROR FUNCTIONS.docx
+++ b/notes/PERCEPTRON ERROR FUNCTIONS.docx
@@ -6,6 +6,8 @@
       <w:pPr>
         <w:pStyle w:val="Heading1"/>
       </w:pPr>
+      <w:bookmarkStart w:id="0" w:name="_GoBack"/>
+      <w:bookmarkEnd w:id="0"/>
       <w:r>
         <w:t>PERCEPTRON ERROR FUNCTIONS</w:t>
       </w:r>
@@ -383,40 +385,232 @@
     <w:p>
       <w:pPr>
         <w:pStyle w:val="ListParagraph"/>
+        <w:numPr>
+          <w:ilvl w:val="0"/>
+          <w:numId w:val="1"/>
+        </w:numPr>
+      </w:pPr>
+      <w:r>
         <w:rPr>
           <w:rFonts w:eastAsiaTheme="minorEastAsia"/>
         </w:rPr>
-      </w:pPr>
-    </w:p>
-    <w:p>
-      <w:pPr>
-        <w:pStyle w:val="Heading2"/>
-      </w:pPr>
-      <w:r>
-        <w:t>GRADIENT DESCENT FORMULA</w:t>
-      </w:r>
-    </w:p>
-    <w:p>
+        <w:t xml:space="preserve"> </w:t>
+      </w:r>
+      <w:r>
+        <w:rPr>
+          <w:rFonts w:eastAsiaTheme="minorEastAsia"/>
+        </w:rPr>
+        <w:t>Error = -(1-</w:t>
+      </w:r>
       <w:proofErr w:type="gramStart"/>
       <w:r>
-        <w:t>Derivative(</w:t>
+        <w:rPr>
+          <w:rFonts w:eastAsiaTheme="minorEastAsia"/>
+        </w:rPr>
+        <w:t>y)(</w:t>
       </w:r>
       <w:proofErr w:type="gramEnd"/>
       <w:r>
-        <w:t xml:space="preserve">Squared Error ) </w:t>
+        <w:rPr>
+          <w:rFonts w:eastAsiaTheme="minorEastAsia"/>
+        </w:rPr>
+        <w:t>ln(1-y’))-</w:t>
       </w:r>
       <w:proofErr w:type="spellStart"/>
       <w:r>
-        <w:t>wrt</w:t>
+        <w:rPr>
+          <w:rFonts w:eastAsiaTheme="minorEastAsia"/>
+        </w:rPr>
+        <w:t>yln</w:t>
       </w:r>
       <w:proofErr w:type="spellEnd"/>
       <w:r>
-        <w:t xml:space="preserve"> weights = -(actual output-predicted output)*derivative of activation function * Xi</w:t>
-      </w:r>
-    </w:p>
-    <w:p>
-      <w:bookmarkStart w:id="0" w:name="_GoBack"/>
-      <w:bookmarkEnd w:id="0"/>
+        <w:rPr>
+          <w:rFonts w:eastAsiaTheme="minorEastAsia"/>
+        </w:rPr>
+        <w:t>(y’)</w:t>
+      </w:r>
+    </w:p>
+    <w:p>
+      <w:pPr>
+        <w:pStyle w:val="ListParagraph"/>
+        <w:numPr>
+          <w:ilvl w:val="0"/>
+          <w:numId w:val="1"/>
+        </w:numPr>
+      </w:pPr>
+      <w:r>
+        <w:rPr>
+          <w:rFonts w:eastAsiaTheme="minorEastAsia"/>
+        </w:rPr>
+        <w:t xml:space="preserve">Error function = </w:t>
+      </w:r>
+      <w:proofErr w:type="gramStart"/>
+      <w:r>
+        <w:rPr>
+          <w:rFonts w:eastAsiaTheme="minorEastAsia"/>
+        </w:rPr>
+        <w:t>-(</w:t>
+      </w:r>
+      <w:proofErr w:type="gramEnd"/>
+      <m:oMath>
+        <m:nary>
+          <m:naryPr>
+            <m:chr m:val="∑"/>
+            <m:limLoc m:val="subSup"/>
+            <m:ctrlPr>
+              <w:rPr>
+                <w:rFonts w:ascii="Cambria Math" w:eastAsiaTheme="minorEastAsia" w:hAnsi="Cambria Math"/>
+                <w:i/>
+              </w:rPr>
+            </m:ctrlPr>
+          </m:naryPr>
+          <m:sub>
+            <m:r>
+              <w:rPr>
+                <w:rFonts w:ascii="Cambria Math" w:eastAsiaTheme="minorEastAsia" w:hAnsi="Cambria Math"/>
+              </w:rPr>
+              <m:t>i=1</m:t>
+            </m:r>
+          </m:sub>
+          <m:sup>
+            <m:r>
+              <w:rPr>
+                <w:rFonts w:ascii="Cambria Math" w:eastAsiaTheme="minorEastAsia" w:hAnsi="Cambria Math"/>
+              </w:rPr>
+              <m:t>m</m:t>
+            </m:r>
+          </m:sup>
+          <m:e>
+            <m:r>
+              <w:rPr>
+                <w:rFonts w:ascii="Cambria Math" w:eastAsiaTheme="minorEastAsia" w:hAnsi="Cambria Math"/>
+              </w:rPr>
+              <m:t>(1-Yi)(</m:t>
+            </m:r>
+            <m:func>
+              <m:funcPr>
+                <m:ctrlPr>
+                  <w:rPr>
+                    <w:rFonts w:ascii="Cambria Math" w:eastAsiaTheme="minorEastAsia" w:hAnsi="Cambria Math"/>
+                    <w:i/>
+                  </w:rPr>
+                </m:ctrlPr>
+              </m:funcPr>
+              <m:fName>
+                <m:r>
+                  <m:rPr>
+                    <m:sty m:val="p"/>
+                  </m:rPr>
+                  <w:rPr>
+                    <w:rFonts w:ascii="Cambria Math" w:eastAsiaTheme="minorEastAsia" w:hAnsi="Cambria Math"/>
+                  </w:rPr>
+                  <m:t>ln</m:t>
+                </m:r>
+              </m:fName>
+              <m:e>
+                <m:d>
+                  <m:dPr>
+                    <m:ctrlPr>
+                      <w:rPr>
+                        <w:rFonts w:ascii="Cambria Math" w:eastAsiaTheme="minorEastAsia" w:hAnsi="Cambria Math"/>
+                        <w:i/>
+                      </w:rPr>
+                    </m:ctrlPr>
+                  </m:dPr>
+                  <m:e>
+                    <m:r>
+                      <w:rPr>
+                        <w:rFonts w:ascii="Cambria Math" w:eastAsiaTheme="minorEastAsia" w:hAnsi="Cambria Math"/>
+                      </w:rPr>
+                      <m:t>1-Y</m:t>
+                    </m:r>
+                    <m:sSup>
+                      <m:sSupPr>
+                        <m:ctrlPr>
+                          <w:rPr>
+                            <w:rFonts w:ascii="Cambria Math" w:eastAsiaTheme="minorEastAsia" w:hAnsi="Cambria Math"/>
+                            <w:i/>
+                          </w:rPr>
+                        </m:ctrlPr>
+                      </m:sSupPr>
+                      <m:e>
+                        <m:r>
+                          <w:rPr>
+                            <w:rFonts w:ascii="Cambria Math" w:eastAsiaTheme="minorEastAsia" w:hAnsi="Cambria Math"/>
+                          </w:rPr>
+                          <m:t>i</m:t>
+                        </m:r>
+                      </m:e>
+                      <m:sup>
+                        <m:r>
+                          <w:rPr>
+                            <w:rFonts w:ascii="Cambria Math" w:eastAsiaTheme="minorEastAsia" w:hAnsi="Cambria Math"/>
+                          </w:rPr>
+                          <m:t>'</m:t>
+                        </m:r>
+                      </m:sup>
+                    </m:sSup>
+                  </m:e>
+                </m:d>
+              </m:e>
+            </m:func>
+            <m:r>
+              <w:rPr>
+                <w:rFonts w:ascii="Cambria Math" w:eastAsiaTheme="minorEastAsia" w:hAnsi="Cambria Math"/>
+              </w:rPr>
+              <m:t>+Yiln(Y</m:t>
+            </m:r>
+            <m:sSup>
+              <m:sSupPr>
+                <m:ctrlPr>
+                  <w:rPr>
+                    <w:rFonts w:ascii="Cambria Math" w:eastAsiaTheme="minorEastAsia" w:hAnsi="Cambria Math"/>
+                    <w:i/>
+                  </w:rPr>
+                </m:ctrlPr>
+              </m:sSupPr>
+              <m:e>
+                <m:r>
+                  <w:rPr>
+                    <w:rFonts w:ascii="Cambria Math" w:eastAsiaTheme="minorEastAsia" w:hAnsi="Cambria Math"/>
+                  </w:rPr>
+                  <m:t>i</m:t>
+                </m:r>
+              </m:e>
+              <m:sup>
+                <m:r>
+                  <w:rPr>
+                    <w:rFonts w:ascii="Cambria Math" w:eastAsiaTheme="minorEastAsia" w:hAnsi="Cambria Math"/>
+                  </w:rPr>
+                  <m:t>'</m:t>
+                </m:r>
+              </m:sup>
+            </m:sSup>
+            <m:r>
+              <w:rPr>
+                <w:rFonts w:ascii="Cambria Math" w:eastAsiaTheme="minorEastAsia" w:hAnsi="Cambria Math"/>
+              </w:rPr>
+              <m:t>)</m:t>
+            </m:r>
+          </m:e>
+        </m:nary>
+      </m:oMath>
+      <w:r>
+        <w:rPr>
+          <w:rFonts w:eastAsiaTheme="minorEastAsia"/>
+        </w:rPr>
+        <w:t>)/m</w:t>
+      </w:r>
+    </w:p>
+    <w:p>
+      <w:pPr>
+        <w:pStyle w:val="ListParagraph"/>
+        <w:numPr>
+          <w:ilvl w:val="0"/>
+          <w:numId w:val="1"/>
+        </w:numPr>
+      </w:pPr>
     </w:p>
     <w:sectPr>
       <w:pgSz w:w="11906" w:h="16838"/>

</xml_diff>